<commit_message>
Completed explanation about not showing dimensionality reduction results.
</commit_message>
<xml_diff>
--- a/Docker Commands.docx
+++ b/Docker Commands.docx
@@ -40,7 +40,6 @@
           <w:szCs w:val="20"/>
         </w:rPr>
       </w:pPr>
-      <w:bookmarkStart w:id="0" w:name="_GoBack"/>
       <w:r>
         <w:rPr>
           <w:rFonts w:ascii="Menlo" w:hAnsi="Menlo" w:cs="Menlo"/>
@@ -57,9 +56,18 @@
           <w:sz w:val="20"/>
           <w:szCs w:val="20"/>
         </w:rPr>
-        <w:t xml:space="preserve">080:8080 -it </w:t>
+        <w:t>080:8080 -it maayanlab/x2k:5.6.2</w:t>
       </w:r>
-      <w:proofErr w:type="spellStart"/>
+    </w:p>
+    <w:p>
+      <w:pPr>
+        <w:rPr>
+          <w:rFonts w:ascii="Menlo" w:hAnsi="Menlo" w:cs="Menlo"/>
+          <w:color w:val="F93BED"/>
+          <w:sz w:val="20"/>
+          <w:szCs w:val="20"/>
+        </w:rPr>
+      </w:pPr>
       <w:r>
         <w:rPr>
           <w:rFonts w:ascii="Menlo" w:hAnsi="Menlo" w:cs="Menlo"/>
@@ -67,9 +75,18 @@
           <w:sz w:val="20"/>
           <w:szCs w:val="20"/>
         </w:rPr>
-        <w:t>maayanlab</w:t>
+        <w:t>OR</w:t>
       </w:r>
-      <w:proofErr w:type="spellEnd"/>
+    </w:p>
+    <w:p>
+      <w:pPr>
+        <w:rPr>
+          <w:rFonts w:ascii="Menlo" w:hAnsi="Menlo" w:cs="Menlo"/>
+          <w:color w:val="F93BED"/>
+          <w:sz w:val="20"/>
+          <w:szCs w:val="20"/>
+        </w:rPr>
+      </w:pPr>
       <w:r>
         <w:rPr>
           <w:rFonts w:ascii="Menlo" w:hAnsi="Menlo" w:cs="Menlo"/>
@@ -77,29 +94,8 @@
           <w:sz w:val="20"/>
           <w:szCs w:val="20"/>
         </w:rPr>
-        <w:t>/x2k:5.6.2</w:t>
+        <w:t>docker run --restart unless-stopped -p8</w:t>
       </w:r>
-    </w:p>
-    <w:bookmarkEnd w:id="0"/>
-    <w:p>
-      <w:pPr>
-        <w:rPr>
-          <w:rFonts w:ascii="Menlo" w:hAnsi="Menlo" w:cs="Menlo"/>
-          <w:color w:val="F93BED"/>
-          <w:sz w:val="20"/>
-          <w:szCs w:val="20"/>
-        </w:rPr>
-      </w:pPr>
-    </w:p>
-    <w:p>
-      <w:pPr>
-        <w:rPr>
-          <w:rFonts w:ascii="Menlo" w:hAnsi="Menlo" w:cs="Menlo"/>
-          <w:color w:val="F93BED"/>
-          <w:sz w:val="20"/>
-          <w:szCs w:val="20"/>
-        </w:rPr>
-      </w:pPr>
       <w:r>
         <w:rPr>
           <w:rFonts w:ascii="Menlo" w:hAnsi="Menlo" w:cs="Menlo"/>
@@ -107,9 +103,8 @@
           <w:sz w:val="20"/>
           <w:szCs w:val="20"/>
         </w:rPr>
-        <w:t xml:space="preserve">docker </w:t>
+        <w:t>080:8080 -it maayanlab/x2k:</w:t>
       </w:r>
-      <w:proofErr w:type="spellStart"/>
       <w:r>
         <w:rPr>
           <w:rFonts w:ascii="Menlo" w:hAnsi="Menlo" w:cs="Menlo"/>
@@ -117,9 +112,39 @@
           <w:sz w:val="20"/>
           <w:szCs w:val="20"/>
         </w:rPr>
-        <w:t>ps</w:t>
+        <w:t>latest</w:t>
       </w:r>
-      <w:proofErr w:type="spellEnd"/>
+      <w:bookmarkStart w:id="0" w:name="_GoBack"/>
+      <w:bookmarkEnd w:id="0"/>
+    </w:p>
+    <w:p>
+      <w:pPr>
+        <w:rPr>
+          <w:rFonts w:ascii="Menlo" w:hAnsi="Menlo" w:cs="Menlo"/>
+          <w:color w:val="F93BED"/>
+          <w:sz w:val="20"/>
+          <w:szCs w:val="20"/>
+        </w:rPr>
+      </w:pPr>
+    </w:p>
+    <w:p>
+      <w:pPr>
+        <w:rPr>
+          <w:rFonts w:ascii="Menlo" w:hAnsi="Menlo" w:cs="Menlo"/>
+          <w:color w:val="F93BED"/>
+          <w:sz w:val="20"/>
+          <w:szCs w:val="20"/>
+        </w:rPr>
+      </w:pPr>
+      <w:r>
+        <w:rPr>
+          <w:rFonts w:ascii="Menlo" w:hAnsi="Menlo" w:cs="Menlo"/>
+          <w:color w:val="F93BED"/>
+          <w:sz w:val="20"/>
+          <w:szCs w:val="20"/>
+        </w:rPr>
+        <w:t>docker ps</w:t>
+      </w:r>
     </w:p>
     <w:p>
       <w:pPr>
@@ -164,27 +189,7 @@
           <w:sz w:val="20"/>
           <w:szCs w:val="20"/>
         </w:rPr>
-        <w:t>docker stop &lt;</w:t>
-      </w:r>
-      <w:proofErr w:type="spellStart"/>
-      <w:r>
-        <w:rPr>
-          <w:rFonts w:ascii="Menlo" w:hAnsi="Menlo" w:cs="Menlo"/>
-          <w:color w:val="F93BED"/>
-          <w:sz w:val="20"/>
-          <w:szCs w:val="20"/>
-        </w:rPr>
-        <w:t>Name_from_ps</w:t>
-      </w:r>
-      <w:proofErr w:type="spellEnd"/>
-      <w:r>
-        <w:rPr>
-          <w:rFonts w:ascii="Menlo" w:hAnsi="Menlo" w:cs="Menlo"/>
-          <w:color w:val="F93BED"/>
-          <w:sz w:val="20"/>
-          <w:szCs w:val="20"/>
-        </w:rPr>
-        <w:t>&gt;</w:t>
+        <w:t>docker stop &lt;Name_from_ps&gt;</w:t>
       </w:r>
     </w:p>
     <w:p>

</xml_diff>